<commit_message>
Added ability to move sent documents
</commit_message>
<xml_diff>
--- a/BainsTech.DocMailer/Documentation/DocumentMailer.docx
+++ b/BainsTech.DocMailer/Documentation/DocumentMailer.docx
@@ -3,8 +3,18 @@
 <w:document xmlns:wpc="http://schemas.microsoft.com/office/word/2010/wordprocessingCanvas" xmlns:mc="http://schemas.openxmlformats.org/markup-compatibility/2006" xmlns:o="urn:schemas-microsoft-com:office:office" xmlns:r="http://schemas.openxmlformats.org/officeDocument/2006/relationships" xmlns:m="http://schemas.openxmlformats.org/officeDocument/2006/math" xmlns:v="urn:schemas-microsoft-com:vml" xmlns:wp14="http://schemas.microsoft.com/office/word/2010/wordprocessingDrawing" xmlns:wp="http://schemas.openxmlformats.org/drawingml/2006/wordprocessingDrawing" xmlns:w10="urn:schemas-microsoft-com:office:word" xmlns:w="http://schemas.openxmlformats.org/wordprocessingml/2006/main" xmlns:w14="http://schemas.microsoft.com/office/word/2010/wordml" xmlns:wpg="http://schemas.microsoft.com/office/word/2010/wordprocessingGroup" xmlns:wpi="http://schemas.microsoft.com/office/word/2010/wordprocessingInk" xmlns:wne="http://schemas.microsoft.com/office/word/2006/wordml" xmlns:wps="http://schemas.microsoft.com/office/word/2010/wordprocessingShape" mc:Ignorable="w14 wp14">
   <w:body>
     <w:p>
+      <w:pPr>
+        <w:pStyle w:val="Heading2"/>
+      </w:pPr>
+      <w:r>
+        <w:t>What is the Document Mailer?</w:t>
+      </w:r>
+    </w:p>
+    <w:p>
       <w:bookmarkStart w:id="0" w:name="_GoBack"/>
       <w:bookmarkEnd w:id="0"/>
+    </w:p>
+    <w:p>
       <w:r>
         <w:t>To run the DocumentMailer, run the EXE file highlighted below:</w:t>
       </w:r>
@@ -87,6 +97,8 @@
         </w:drawing>
       </w:r>
     </w:p>
+    <w:p/>
+    <w:p/>
     <w:p>
       <w:r>
         <w:t xml:space="preserve">The application’s </w:t>
@@ -116,6 +128,7 @@
           <w:noProof/>
           <w:lang w:eastAsia="en-GB"/>
         </w:rPr>
+        <w:lastRenderedPageBreak/>
         <mc:AlternateContent>
           <mc:Choice Requires="wpc">
             <w:drawing>
@@ -1403,7 +1416,6 @@
         </w:numPr>
       </w:pPr>
       <w:r>
-        <w:lastRenderedPageBreak/>
         <w:t>which folder  DocumentMailer picks up documents from and the type of documents to pick</w:t>
       </w:r>
       <w:r>
@@ -1965,6 +1977,30 @@
     <w:name w:val="Normal"/>
     <w:qFormat/>
   </w:style>
+  <w:style w:type="paragraph" w:styleId="Heading2">
+    <w:name w:val="heading 2"/>
+    <w:basedOn w:val="Normal"/>
+    <w:next w:val="Normal"/>
+    <w:link w:val="Heading2Char"/>
+    <w:uiPriority w:val="9"/>
+    <w:unhideWhenUsed/>
+    <w:qFormat/>
+    <w:rsid w:val="0081015A"/>
+    <w:pPr>
+      <w:keepNext/>
+      <w:keepLines/>
+      <w:spacing w:before="200" w:after="0"/>
+      <w:outlineLvl w:val="1"/>
+    </w:pPr>
+    <w:rPr>
+      <w:rFonts w:asciiTheme="majorHAnsi" w:eastAsiaTheme="majorEastAsia" w:hAnsiTheme="majorHAnsi" w:cstheme="majorBidi"/>
+      <w:b/>
+      <w:bCs/>
+      <w:color w:val="4F81BD" w:themeColor="accent1"/>
+      <w:sz w:val="26"/>
+      <w:szCs w:val="26"/>
+    </w:rPr>
+  </w:style>
   <w:style w:type="character" w:default="1" w:styleId="DefaultParagraphFont">
     <w:name w:val="Default Paragraph Font"/>
     <w:uiPriority w:val="1"/>
@@ -2049,6 +2085,21 @@
       <w:ind w:left="720"/>
       <w:contextualSpacing/>
     </w:pPr>
+  </w:style>
+  <w:style w:type="character" w:customStyle="1" w:styleId="Heading2Char">
+    <w:name w:val="Heading 2 Char"/>
+    <w:basedOn w:val="DefaultParagraphFont"/>
+    <w:link w:val="Heading2"/>
+    <w:uiPriority w:val="9"/>
+    <w:rsid w:val="0081015A"/>
+    <w:rPr>
+      <w:rFonts w:asciiTheme="majorHAnsi" w:eastAsiaTheme="majorEastAsia" w:hAnsiTheme="majorHAnsi" w:cstheme="majorBidi"/>
+      <w:b/>
+      <w:bCs/>
+      <w:color w:val="4F81BD" w:themeColor="accent1"/>
+      <w:sz w:val="26"/>
+      <w:szCs w:val="26"/>
+    </w:rPr>
   </w:style>
 </w:styles>
 </file>
@@ -2213,6 +2264,30 @@
     <w:name w:val="Normal"/>
     <w:qFormat/>
   </w:style>
+  <w:style w:type="paragraph" w:styleId="Heading2">
+    <w:name w:val="heading 2"/>
+    <w:basedOn w:val="Normal"/>
+    <w:next w:val="Normal"/>
+    <w:link w:val="Heading2Char"/>
+    <w:uiPriority w:val="9"/>
+    <w:unhideWhenUsed/>
+    <w:qFormat/>
+    <w:rsid w:val="0081015A"/>
+    <w:pPr>
+      <w:keepNext/>
+      <w:keepLines/>
+      <w:spacing w:before="200" w:after="0"/>
+      <w:outlineLvl w:val="1"/>
+    </w:pPr>
+    <w:rPr>
+      <w:rFonts w:asciiTheme="majorHAnsi" w:eastAsiaTheme="majorEastAsia" w:hAnsiTheme="majorHAnsi" w:cstheme="majorBidi"/>
+      <w:b/>
+      <w:bCs/>
+      <w:color w:val="4F81BD" w:themeColor="accent1"/>
+      <w:sz w:val="26"/>
+      <w:szCs w:val="26"/>
+    </w:rPr>
+  </w:style>
   <w:style w:type="character" w:default="1" w:styleId="DefaultParagraphFont">
     <w:name w:val="Default Paragraph Font"/>
     <w:uiPriority w:val="1"/>
@@ -2297,6 +2372,21 @@
       <w:ind w:left="720"/>
       <w:contextualSpacing/>
     </w:pPr>
+  </w:style>
+  <w:style w:type="character" w:customStyle="1" w:styleId="Heading2Char">
+    <w:name w:val="Heading 2 Char"/>
+    <w:basedOn w:val="DefaultParagraphFont"/>
+    <w:link w:val="Heading2"/>
+    <w:uiPriority w:val="9"/>
+    <w:rsid w:val="0081015A"/>
+    <w:rPr>
+      <w:rFonts w:asciiTheme="majorHAnsi" w:eastAsiaTheme="majorEastAsia" w:hAnsiTheme="majorHAnsi" w:cstheme="majorBidi"/>
+      <w:b/>
+      <w:bCs/>
+      <w:color w:val="4F81BD" w:themeColor="accent1"/>
+      <w:sz w:val="26"/>
+      <w:szCs w:val="26"/>
+    </w:rPr>
   </w:style>
 </w:styles>
 </file>

</xml_diff>